<commit_message>
Cambios JOrge, exportacion word
</commit_message>
<xml_diff>
--- a/moneda-asset-canje-mandatorio-Fase 2/CanjeMandatorio/OutputWord/CARTA PARA APORTE DE FONDOS CANJE.docx
+++ b/moneda-asset-canje-mandatorio-Fase 2/CanjeMandatorio/OutputWord/CARTA PARA APORTE DE FONDOS CANJE.docx
@@ -148,7 +148,7 @@
           <w:szCs w:val="20"/>
           <w:lang w:val="es-CL" w:eastAsia="en-US"/>
         </w:rPr>
-        <w:t>26 de ene de 2021</w:t>
+        <w:t>27 de 20 de 2021</w:t>
       </w:r>
     </w:p>
     <w:p>
@@ -5170,7 +5170,7 @@
           <w:szCs w:val="20"/>
           <w:lang w:val="es-CL" w:eastAsia="en-US"/>
         </w:rPr>
-        <w:t>26 de ene de 2021</w:t>
+        <w:t>27 de 20 de 2021</w:t>
       </w:r>
     </w:p>
     <w:p>
@@ -6962,7 +6962,7 @@
           <w:szCs w:val="20"/>
           <w:lang w:val="es-CL" w:eastAsia="en-US"/>
         </w:rPr>
-        <w:t>26 de ene de 2021</w:t>
+        <w:t>27 de 20 de 2021</w:t>
       </w:r>
     </w:p>
     <w:p>
@@ -8754,7 +8754,7 @@
           <w:szCs w:val="20"/>
           <w:lang w:val="es-CL" w:eastAsia="en-US"/>
         </w:rPr>
-        <w:t>26 de ene de 2021</w:t>
+        <w:t>27 de 20 de 2021</w:t>
       </w:r>
     </w:p>
     <w:p>
@@ -10869,7 +10869,7 @@
           <w:szCs w:val="20"/>
           <w:lang w:val="es-CL" w:eastAsia="en-US"/>
         </w:rPr>
-        <w:t>26 de ene de 2021</w:t>
+        <w:t>27 de 20 de 2021</w:t>
       </w:r>
     </w:p>
     <w:p>
@@ -13371,8 +13371,8 @@
     <w:semiHidden/>
     <w:unhideWhenUsed/>
   </w:style>
-  <w:style w:type="paragraph" w:styleId="86ac0a67-d7de-49aa-895c-6ecba0db99b2">
-    <w:name w:val="86ac0a67-d7de-49aa-895c-6ecba0db99b2"/>
+  <w:style w:type="paragraph" w:styleId="6244114d-9863-4d74-a550-4a1d942c551f">
+    <w:name w:val="6244114d-9863-4d74-a550-4a1d942c551f"/>
     <w:qFormat/>
     <w:rPr>
       <w:sz w:val="24"/>
@@ -13381,10 +13381,10 @@
       <w:lang w:val="es-ES" w:eastAsia="es-ES" w:bidi="ar-SA"/>
     </w:rPr>
   </w:style>
-  <w:style w:type="paragraph" w:styleId="03a4e54c-b54b-4f9b-b336-f28ff30749a7">
-    <w:name w:val="03a4e54c-b54b-4f9b-b336-f28ff30749a7"/>
-    <w:basedOn w:val="86ac0a67-d7de-49aa-895c-6ecba0db99b2"/>
-    <w:next w:val="86ac0a67-d7de-49aa-895c-6ecba0db99b2"/>
+  <w:style w:type="paragraph" w:styleId="7d8f433a-510b-4065-afd4-4a49b5fda7ef">
+    <w:name w:val="7d8f433a-510b-4065-afd4-4a49b5fda7ef"/>
+    <w:basedOn w:val="6244114d-9863-4d74-a550-4a1d942c551f"/>
+    <w:next w:val="6244114d-9863-4d74-a550-4a1d942c551f"/>
     <w:qFormat/>
     <w:pPr>
       <w:keepNext/>
@@ -13400,12 +13400,12 @@
       <w:lang w:val="es-CL"/>
     </w:rPr>
   </w:style>
-  <w:style w:type="character" w:default="1" w:styleId="1443cdc1-7ade-422b-8e7a-614accae065d">
-    <w:name w:val="1443cdc1-7ade-422b-8e7a-614accae065d"/>
+  <w:style w:type="character" w:default="1" w:styleId="0e8b0a12-e12b-44d8-b163-abef94602f48">
+    <w:name w:val="0e8b0a12-e12b-44d8-b163-abef94602f48"/>
     <w:semiHidden/>
   </w:style>
-  <w:style w:type="table" w:default="1" w:styleId="8f59a2f5-44d6-4679-8f75-b675cefc61e6">
-    <w:name w:val="8f59a2f5-44d6-4679-8f75-b675cefc61e6"/>
+  <w:style w:type="table" w:default="1" w:styleId="d3a55fa6-f9fd-43de-86bf-aff70f05ca9f">
+    <w:name w:val="d3a55fa6-f9fd-43de-86bf-aff70f05ca9f"/>
     <w:semiHidden/>
     <w:tblPr>
       <w:tblInd w:w="0" w:type="dxa"/>
@@ -13417,13 +13417,13 @@
       </w:tblCellMar>
     </w:tblPr>
   </w:style>
-  <w:style w:type="numbering" w:default="1" w:styleId="d0752169-346e-4466-9dc9-c757077b98c4">
-    <w:name w:val="d0752169-346e-4466-9dc9-c757077b98c4"/>
+  <w:style w:type="numbering" w:default="1" w:styleId="a0b4b1e8-52bb-495b-91e1-55fdcda740be">
+    <w:name w:val="a0b4b1e8-52bb-495b-91e1-55fdcda740be"/>
     <w:semiHidden/>
   </w:style>
-  <w:style w:type="paragraph" w:styleId="d0d7ae13-e569-4220-9ac4-363abb99f16c">
-    <w:name w:val="d0d7ae13-e569-4220-9ac4-363abb99f16c"/>
-    <w:basedOn w:val="86ac0a67-d7de-49aa-895c-6ecba0db99b2"/>
+  <w:style w:type="paragraph" w:styleId="dba344a1-f31d-41f2-bc42-c3c663752d0c">
+    <w:name w:val="dba344a1-f31d-41f2-bc42-c3c663752d0c"/>
+    <w:basedOn w:val="6244114d-9863-4d74-a550-4a1d942c551f"/>
     <w:qFormat/>
     <w:pPr>
       <w:ind w:left="708"/>
@@ -13437,9 +13437,9 @@
       <w:lang w:val="es-ES_tradnl"/>
     </w:rPr>
   </w:style>
-  <w:style w:type="paragraph" w:styleId="a8f4089f-f6a8-4157-9d7b-3fff1b2fc768">
-    <w:name w:val="a8f4089f-f6a8-4157-9d7b-3fff1b2fc768"/>
-    <w:basedOn w:val="86ac0a67-d7de-49aa-895c-6ecba0db99b2"/>
+  <w:style w:type="paragraph" w:styleId="24d7bc41-3e3c-4e0d-a18d-c13383a75c22">
+    <w:name w:val="24d7bc41-3e3c-4e0d-a18d-c13383a75c22"/>
+    <w:basedOn w:val="6244114d-9863-4d74-a550-4a1d942c551f"/>
     <w:pPr>
       <w:jc w:val="both"/>
     </w:pPr>
@@ -13447,9 +13447,9 @@
       <w:rFonts w:ascii="Frugal Sans" w:hAnsi="Frugal Sans"/>
     </w:rPr>
   </w:style>
-  <w:style w:type="paragraph" w:styleId="27f2379a-9407-4949-909c-c07a7b809700">
-    <w:name w:val="27f2379a-9407-4949-909c-c07a7b809700"/>
-    <w:basedOn w:val="86ac0a67-d7de-49aa-895c-6ecba0db99b2"/>
+  <w:style w:type="paragraph" w:styleId="81222aed-6f24-44f2-ac4a-917a10c5d99c">
+    <w:name w:val="81222aed-6f24-44f2-ac4a-917a10c5d99c"/>
+    <w:basedOn w:val="6244114d-9863-4d74-a550-4a1d942c551f"/>
     <w:semiHidden/>
     <w:rsid w:val="000F08ED"/>
     <w:rPr>

</xml_diff>